<commit_message>
updated ds3 normalization scripts
</commit_message>
<xml_diff>
--- a/day05/ds3_work_only/include_normalization_worksheet.docx
+++ b/day05/ds3_work_only/include_normalization_worksheet.docx
@@ -15,23 +15,83 @@
     <w:p/>
     <w:p>
       <w:r>
-        <w:t xml:space="preserve">First, download files from the AWS server. The files </w:t>
-      </w:r>
+        <w:t xml:space="preserve">The files are located in the </w:t>
+      </w:r>
+      <w:proofErr w:type="spellStart"/>
+      <w:r>
+        <w:t>github</w:t>
+      </w:r>
+      <w:proofErr w:type="spellEnd"/>
+      <w:r>
+        <w:t xml:space="preserve"> repo </w:t>
+      </w:r>
+      <w:r>
+        <w:t>(</w:t>
+      </w:r>
+      <w:proofErr w:type="spellStart"/>
       <w:proofErr w:type="gramStart"/>
       <w:r>
-        <w:t>are located in</w:t>
+        <w:t>git@github.com:Dowell-Lab</w:t>
+      </w:r>
+      <w:proofErr w:type="spellEnd"/>
+      <w:r>
+        <w:t>/sr2023.git</w:t>
       </w:r>
       <w:proofErr w:type="gramEnd"/>
       <w:r>
-        <w:t xml:space="preserve">: </w:t>
-      </w:r>
-      <w:r>
-        <w:t>/scratch/Shares/public/sread2022/data_files</w:t>
-      </w:r>
-      <w:r>
-        <w:t>/include/deseq2_normalization/</w:t>
-      </w:r>
-    </w:p>
+        <w:t>)</w:t>
+      </w:r>
+      <w:r>
+        <w:t>.</w:t>
+      </w:r>
+      <w:r>
+        <w:t xml:space="preserve"> Clone to your local computer (or update your branch with git pull if you already have the repository).</w:t>
+      </w:r>
+      <w:r>
+        <w:t xml:space="preserve"> </w:t>
+      </w:r>
+      <w:r>
+        <w:t>The project files for today are located in sr2023/day05/ds3_work_</w:t>
+      </w:r>
+      <w:proofErr w:type="gramStart"/>
+      <w:r>
+        <w:t>only</w:t>
+      </w:r>
+      <w:proofErr w:type="gramEnd"/>
+    </w:p>
+    <w:p/>
+    <w:p>
+      <w:r>
+        <w:t xml:space="preserve">Open a new R script and follow along (the </w:t>
+      </w:r>
+      <w:r>
+        <w:t>completed</w:t>
+      </w:r>
+      <w:r>
+        <w:t xml:space="preserve"> script is also included</w:t>
+      </w:r>
+      <w:r>
+        <w:t xml:space="preserve"> in that repo</w:t>
+      </w:r>
+      <w:r>
+        <w:t>, but it’s good practice to type it yourself!)</w:t>
+      </w:r>
+    </w:p>
+    <w:p/>
+    <w:p>
+      <w:r>
+        <w:t xml:space="preserve">Required libraries: </w:t>
+      </w:r>
+      <w:proofErr w:type="spellStart"/>
+      <w:r>
+        <w:t>tidyverse</w:t>
+      </w:r>
+      <w:proofErr w:type="spellEnd"/>
+      <w:r>
+        <w:t xml:space="preserve"> and DESeq2.</w:t>
+      </w:r>
+    </w:p>
+    <w:p/>
     <w:p>
       <w:pPr>
         <w:pStyle w:val="ListParagraph"/>
@@ -93,7 +153,6 @@
         </w:drawing>
       </w:r>
     </w:p>
-    <w:p/>
     <w:p>
       <w:pPr>
         <w:pStyle w:val="ListParagraph"/>
@@ -165,6 +224,7 @@
         <w:rPr>
           <w:noProof/>
         </w:rPr>
+        <w:lastRenderedPageBreak/>
         <w:drawing>
           <wp:inline distT="0" distB="0" distL="0" distR="0" wp14:anchorId="182D5F2E" wp14:editId="6FFFA8F0">
             <wp:extent cx="6297582" cy="2914650"/>
@@ -219,7 +279,6 @@
         <w:rPr>
           <w:noProof/>
         </w:rPr>
-        <w:lastRenderedPageBreak/>
         <w:drawing>
           <wp:inline distT="0" distB="0" distL="0" distR="0" wp14:anchorId="78648DEE" wp14:editId="160DD459">
             <wp:extent cx="5943600" cy="2518410"/>
@@ -333,6 +392,7 @@
         <w:rPr>
           <w:noProof/>
         </w:rPr>
+        <w:lastRenderedPageBreak/>
         <w:drawing>
           <wp:inline distT="0" distB="0" distL="0" distR="0" wp14:anchorId="0A3B6C95" wp14:editId="4CBA83F9">
             <wp:extent cx="6247641" cy="1474470"/>
@@ -393,7 +453,6 @@
         <w:rPr>
           <w:noProof/>
         </w:rPr>
-        <w:lastRenderedPageBreak/>
         <w:drawing>
           <wp:inline distT="0" distB="0" distL="0" distR="0" wp14:anchorId="30F41A61" wp14:editId="5F635606">
             <wp:extent cx="5943600" cy="2762885"/>
@@ -503,11 +562,60 @@
           <w:bCs/>
         </w:rPr>
       </w:pPr>
-      <w:r>
+    </w:p>
+    <w:p>
+      <w:pPr>
         <w:rPr>
           <w:b/>
           <w:bCs/>
         </w:rPr>
+      </w:pPr>
+    </w:p>
+    <w:p>
+      <w:pPr>
+        <w:rPr>
+          <w:b/>
+          <w:bCs/>
+        </w:rPr>
+      </w:pPr>
+    </w:p>
+    <w:p>
+      <w:pPr>
+        <w:rPr>
+          <w:b/>
+          <w:bCs/>
+        </w:rPr>
+      </w:pPr>
+    </w:p>
+    <w:p>
+      <w:pPr>
+        <w:rPr>
+          <w:b/>
+          <w:bCs/>
+        </w:rPr>
+      </w:pPr>
+    </w:p>
+    <w:p>
+      <w:pPr>
+        <w:rPr>
+          <w:b/>
+          <w:bCs/>
+        </w:rPr>
+      </w:pPr>
+    </w:p>
+    <w:p>
+      <w:pPr>
+        <w:rPr>
+          <w:b/>
+          <w:bCs/>
+        </w:rPr>
+      </w:pPr>
+      <w:r>
+        <w:rPr>
+          <w:b/>
+          <w:bCs/>
+        </w:rPr>
+        <w:lastRenderedPageBreak/>
         <w:t xml:space="preserve">Method 2: </w:t>
       </w:r>
       <w:r>
@@ -593,7 +701,6 @@
         </w:numPr>
       </w:pPr>
       <w:r>
-        <w:lastRenderedPageBreak/>
         <w:t>Visualize the results:</w:t>
       </w:r>
     </w:p>

</xml_diff>